<commit_message>
Añadido fichero a la carpeta workflows
</commit_message>
<xml_diff>
--- a/docs/Pasos para actualizar la documentación.docx
+++ b/docs/Pasos para actualizar la documentación.docx
@@ -100,19 +100,7 @@
           <w:rPr>
             <w:rStyle w:val="Hipervnculo"/>
           </w:rPr>
-          <w:t>https://openwe</w:t>
-        </w:r>
-        <w:r>
-          <w:rPr>
-            <w:rStyle w:val="Hipervnculo"/>
-          </w:rPr>
-          <w:t>b</w:t>
-        </w:r>
-        <w:r>
-          <w:rPr>
-            <w:rStyle w:val="Hipervnculo"/>
-          </w:rPr>
-          <w:t>inars.net/blog/que-es-ruby/</w:t>
+          <w:t>https://openwebinars.net/blog/que-es-ruby/</w:t>
         </w:r>
       </w:hyperlink>
       <w:r>
@@ -416,10 +404,7 @@
         </w:rPr>
       </w:pPr>
       <w:r>
-        <w:t>I</w:t>
-      </w:r>
-      <w:r>
-        <w:t xml:space="preserve">nstalar las dependencias del </w:t>
+        <w:t xml:space="preserve">Instalar las dependencias del </w:t>
       </w:r>
       <w:r>
         <w:rPr>
@@ -547,7 +532,7 @@
         </w:numPr>
       </w:pPr>
       <w:r>
-        <w:t>Nos posicionamos en el directorio local y sincronizamos el repositorio con los últimos cambios : git pull</w:t>
+        <w:t xml:space="preserve">Nos </w:t>
       </w:r>
     </w:p>
     <w:p>
@@ -1160,19 +1145,7 @@
         </w:numPr>
       </w:pPr>
       <w:r>
-        <w:t>Nos situamos en el directorio docs y g</w:t>
-      </w:r>
-      <w:r>
-        <w:t>enera</w:t>
-      </w:r>
-      <w:r>
-        <w:t>mos</w:t>
-      </w:r>
-      <w:r>
-        <w:t xml:space="preserve"> la documentación</w:t>
-      </w:r>
-      <w:r>
-        <w:t xml:space="preserve"> con </w:t>
+        <w:t xml:space="preserve">Nos situamos en el directorio docs y generamos la documentación con </w:t>
       </w:r>
     </w:p>
     <w:p>
@@ -1253,16 +1226,7 @@
         </w:numPr>
       </w:pPr>
       <w:r>
-        <w:t>Desplegar la documentación</w:t>
-      </w:r>
-      <w:r>
-        <w:t xml:space="preserve"> con </w:t>
-      </w:r>
-      <w:r>
-        <w:t xml:space="preserve">npm run </w:t>
-      </w:r>
-      <w:r>
-        <w:t>deploy</w:t>
+        <w:t>Desplegar la documentación con npm run deploy</w:t>
       </w:r>
     </w:p>
     <w:p>

</xml_diff>